<commit_message>
2D Texture 캐릭터 얼굴 Upload
</commit_message>
<xml_diff>
--- a/Document/이서연 기록/2주차 이서연 기록.docx
+++ b/Document/이서연 기록/2주차 이서연 기록.docx
@@ -40,6 +40,99 @@
       <w:pPr>
         <w:rPr>
           <w:rFonts w:ascii="나눔스퀘어라운드 Light" w:eastAsia="나눔스퀘어라운드 Light" w:hAnsi="나눔스퀘어라운드 Light"/>
+        </w:rPr>
+      </w:pPr>
+    </w:p>
+    <w:p>
+      <w:pPr>
+        <w:rPr>
+          <w:rFonts w:ascii="나눔스퀘어라운드 Light" w:eastAsia="나눔스퀘어라운드 Light" w:hAnsi="나눔스퀘어라운드 Light"/>
+        </w:rPr>
+      </w:pPr>
+      <w:r>
+        <w:rPr>
+          <w:rFonts w:ascii="나눔스퀘어라운드 Light" w:eastAsia="나눔스퀘어라운드 Light" w:hAnsi="나눔스퀘어라운드 Light" w:hint="eastAsia"/>
+        </w:rPr>
+        <w:t>소스코드에 O</w:t>
+      </w:r>
+      <w:r>
+        <w:rPr>
+          <w:rFonts w:ascii="나눔스퀘어라운드 Light" w:eastAsia="나눔스퀘어라운드 Light" w:hAnsi="나눔스퀘어라운드 Light"/>
+        </w:rPr>
+        <w:t>bject</w:t>
+      </w:r>
+      <w:r>
+        <w:rPr>
+          <w:rFonts w:ascii="나눔스퀘어라운드 Light" w:eastAsia="나눔스퀘어라운드 Light" w:hAnsi="나눔스퀘어라운드 Light" w:hint="eastAsia"/>
+        </w:rPr>
+        <w:t xml:space="preserve">와 조명을 띄워 놓아야 외곽선이든 </w:t>
+      </w:r>
+      <w:r>
+        <w:rPr>
+          <w:rFonts w:ascii="나눔스퀘어라운드 Light" w:eastAsia="나눔스퀘어라운드 Light" w:hAnsi="나눔스퀘어라운드 Light"/>
+        </w:rPr>
+        <w:t>Toon Shading</w:t>
+      </w:r>
+      <w:r>
+        <w:rPr>
+          <w:rFonts w:ascii="나눔스퀘어라운드 Light" w:eastAsia="나눔스퀘어라운드 Light" w:hAnsi="나눔스퀘어라운드 Light" w:hint="eastAsia"/>
+        </w:rPr>
+        <w:t>이든 구현이 가능 할 것 같아서 계획 순서를 조금 바꾸게 되었다.</w:t>
+      </w:r>
+    </w:p>
+    <w:p>
+      <w:pPr>
+        <w:rPr>
+          <w:rFonts w:ascii="나눔스퀘어라운드 Light" w:eastAsia="나눔스퀘어라운드 Light" w:hAnsi="나눔스퀘어라운드 Light"/>
+        </w:rPr>
+      </w:pPr>
+      <w:r>
+        <w:rPr>
+          <w:rFonts w:ascii="나눔스퀘어라운드 Light" w:eastAsia="나눔스퀘어라운드 Light" w:hAnsi="나눔스퀘어라운드 Light" w:hint="eastAsia"/>
+        </w:rPr>
+        <w:t>T</w:t>
+      </w:r>
+      <w:r>
+        <w:rPr>
+          <w:rFonts w:ascii="나눔스퀘어라운드 Light" w:eastAsia="나눔스퀘어라운드 Light" w:hAnsi="나눔스퀘어라운드 Light"/>
+        </w:rPr>
+        <w:t>oon Shading</w:t>
+      </w:r>
+      <w:r>
+        <w:rPr>
+          <w:rFonts w:ascii="나눔스퀘어라운드 Light" w:eastAsia="나눔스퀘어라운드 Light" w:hAnsi="나눔스퀘어라운드 Light" w:hint="eastAsia"/>
+        </w:rPr>
+        <w:t xml:space="preserve">과 외곽선에 대한 자료조사는 </w:t>
+      </w:r>
+      <w:r>
+        <w:rPr>
+          <w:rFonts w:ascii="나눔스퀘어라운드 Light" w:eastAsia="나눔스퀘어라운드 Light" w:hAnsi="나눔스퀘어라운드 Light"/>
+        </w:rPr>
+        <w:t>1</w:t>
+      </w:r>
+      <w:r>
+        <w:rPr>
+          <w:rFonts w:ascii="나눔스퀘어라운드 Light" w:eastAsia="나눔스퀘어라운드 Light" w:hAnsi="나눔스퀘어라운드 Light" w:hint="eastAsia"/>
+        </w:rPr>
+        <w:t xml:space="preserve">주차에 거의 끝낸 상태이므로 코드를 구현하기 전까지 그림자 공부와 </w:t>
+      </w:r>
+      <w:r>
+        <w:rPr>
+          <w:rFonts w:ascii="나눔스퀘어라운드 Light" w:eastAsia="나눔스퀘어라운드 Light" w:hAnsi="나눔스퀘어라운드 Light"/>
+        </w:rPr>
+        <w:t xml:space="preserve">2D </w:t>
+      </w:r>
+      <w:r>
+        <w:rPr>
+          <w:rFonts w:ascii="나눔스퀘어라운드 Light" w:eastAsia="나눔스퀘어라운드 Light" w:hAnsi="나눔스퀘어라운드 Light" w:hint="eastAsia"/>
+        </w:rPr>
+        <w:t>리소스 제작 등 당장 할 수 있는 것을 하기로 하였다.</w:t>
+      </w:r>
+    </w:p>
+    <w:p>
+      <w:pPr>
+        <w:rPr>
+          <w:rFonts w:ascii="나눔스퀘어라운드 Light" w:eastAsia="나눔스퀘어라운드 Light" w:hAnsi="나눔스퀘어라운드 Light" w:hint="eastAsia"/>
         </w:rPr>
       </w:pPr>
     </w:p>
@@ -61,7 +154,122 @@
           <w:rFonts w:ascii="나눔스퀘어라운드 Light" w:eastAsia="나눔스퀘어라운드 Light" w:hAnsi="나눔스퀘어라운드 Light" w:hint="eastAsia"/>
           <w:color w:val="2F5496" w:themeColor="accent1" w:themeShade="BF"/>
         </w:rPr>
-        <w:t>소스코드에 육면체 띄우기</w:t>
+        <w:t>캐릭터 A</w:t>
+      </w:r>
+      <w:r>
+        <w:rPr>
+          <w:rFonts w:ascii="나눔스퀘어라운드 Light" w:eastAsia="나눔스퀘어라운드 Light" w:hAnsi="나눔스퀘어라운드 Light"/>
+          <w:color w:val="2F5496" w:themeColor="accent1" w:themeShade="BF"/>
+        </w:rPr>
+        <w:t>sset</w:t>
+      </w:r>
+      <w:r>
+        <w:rPr>
+          <w:rFonts w:ascii="나눔스퀘어라운드 Light" w:eastAsia="나눔스퀘어라운드 Light" w:hAnsi="나눔스퀘어라운드 Light" w:hint="eastAsia"/>
+          <w:color w:val="2F5496" w:themeColor="accent1" w:themeShade="BF"/>
+        </w:rPr>
+        <w:t xml:space="preserve"> 얼굴 R</w:t>
+      </w:r>
+      <w:r>
+        <w:rPr>
+          <w:rFonts w:ascii="나눔스퀘어라운드 Light" w:eastAsia="나눔스퀘어라운드 Light" w:hAnsi="나눔스퀘어라운드 Light"/>
+          <w:color w:val="2F5496" w:themeColor="accent1" w:themeShade="BF"/>
+        </w:rPr>
+        <w:t>etouch</w:t>
+      </w:r>
+    </w:p>
+    <w:p>
+      <w:pPr>
+        <w:ind w:left="760"/>
+        <w:rPr>
+          <w:rFonts w:ascii="나눔스퀘어라운드 Light" w:eastAsia="나눔스퀘어라운드 Light" w:hAnsi="나눔스퀘어라운드 Light"/>
+        </w:rPr>
+      </w:pPr>
+      <w:r>
+        <w:rPr>
+          <w:rFonts w:ascii="나눔스퀘어라운드 Light" w:eastAsia="나눔스퀘어라운드 Light" w:hAnsi="나눔스퀘어라운드 Light"/>
+        </w:rPr>
+        <w:drawing>
+          <wp:inline distT="0" distB="0" distL="0" distR="0" wp14:anchorId="21AA52D8" wp14:editId="735E3718">
+            <wp:extent cx="2520000" cy="2520000"/>
+            <wp:effectExtent l="0" t="0" r="0" b="0"/>
+            <wp:docPr id="10" name="그림 10"/>
+            <wp:cNvGraphicFramePr>
+              <a:graphicFrameLocks xmlns:a="http://schemas.openxmlformats.org/drawingml/2006/main"/>
+            </wp:cNvGraphicFramePr>
+            <a:graphic xmlns:a="http://schemas.openxmlformats.org/drawingml/2006/main">
+              <a:graphicData uri="http://schemas.openxmlformats.org/drawingml/2006/picture">
+                <pic:pic xmlns:pic="http://schemas.openxmlformats.org/drawingml/2006/picture">
+                  <pic:nvPicPr>
+                    <pic:cNvPr id="1" name=""/>
+                    <pic:cNvPicPr preferRelativeResize="0"/>
+                  </pic:nvPicPr>
+                  <pic:blipFill>
+                    <a:blip r:embed="rId7"/>
+                    <a:stretch>
+                      <a:fillRect/>
+                    </a:stretch>
+                  </pic:blipFill>
+                  <pic:spPr>
+                    <a:xfrm>
+                      <a:off x="0" y="0"/>
+                      <a:ext cx="2520000" cy="2520000"/>
+                    </a:xfrm>
+                    <a:prstGeom prst="rect">
+                      <a:avLst/>
+                    </a:prstGeom>
+                  </pic:spPr>
+                </pic:pic>
+              </a:graphicData>
+            </a:graphic>
+          </wp:inline>
+        </w:drawing>
+      </w:r>
+      <w:r>
+        <w:rPr>
+          <w:rFonts w:ascii="나눔스퀘어라운드 Light" w:eastAsia="나눔스퀘어라운드 Light" w:hAnsi="나눔스퀘어라운드 Light"/>
+        </w:rPr>
+        <w:t xml:space="preserve">   </w:t>
+      </w:r>
+      <w:r>
+        <w:rPr>
+          <w:rFonts w:ascii="나눔스퀘어라운드 Light" w:eastAsia="나눔스퀘어라운드 Light" w:hAnsi="나눔스퀘어라운드 Light"/>
+        </w:rPr>
+        <w:drawing>
+          <wp:inline distT="0" distB="0" distL="0" distR="0" wp14:anchorId="2351F4D2" wp14:editId="0CD97733">
+            <wp:extent cx="2520000" cy="2520000"/>
+            <wp:effectExtent l="0" t="0" r="0" b="0"/>
+            <wp:docPr id="11" name="그림 11" descr="하늘, 물이(가) 표시된 사진&#10;&#10;자동 생성된 설명"/>
+            <wp:cNvGraphicFramePr>
+              <a:graphicFrameLocks xmlns:a="http://schemas.openxmlformats.org/drawingml/2006/main"/>
+            </wp:cNvGraphicFramePr>
+            <a:graphic xmlns:a="http://schemas.openxmlformats.org/drawingml/2006/main">
+              <a:graphicData uri="http://schemas.openxmlformats.org/drawingml/2006/picture">
+                <pic:pic xmlns:pic="http://schemas.openxmlformats.org/drawingml/2006/picture">
+                  <pic:nvPicPr>
+                    <pic:cNvPr id="11" name="그림 11" descr="하늘, 물이(가) 표시된 사진&#10;&#10;자동 생성된 설명"/>
+                    <pic:cNvPicPr preferRelativeResize="0"/>
+                  </pic:nvPicPr>
+                  <pic:blipFill>
+                    <a:blip r:embed="rId8"/>
+                    <a:stretch>
+                      <a:fillRect/>
+                    </a:stretch>
+                  </pic:blipFill>
+                  <pic:spPr>
+                    <a:xfrm>
+                      <a:off x="0" y="0"/>
+                      <a:ext cx="2520000" cy="2520000"/>
+                    </a:xfrm>
+                    <a:prstGeom prst="rect">
+                      <a:avLst/>
+                    </a:prstGeom>
+                  </pic:spPr>
+                </pic:pic>
+              </a:graphicData>
+            </a:graphic>
+          </wp:inline>
+        </w:drawing>
       </w:r>
     </w:p>
     <w:p>
@@ -76,7 +284,7 @@
         <w:rPr>
           <w:rFonts w:ascii="나눔스퀘어라운드 Light" w:eastAsia="나눔스퀘어라운드 Light" w:hAnsi="나눔스퀘어라운드 Light" w:hint="eastAsia"/>
         </w:rPr>
-        <w:t xml:space="preserve">이용희 교수님의 따라하기 과제를 하면서 </w:t>
+        <w:t>↑ 원본 전사 캐릭터</w:t>
       </w:r>
     </w:p>
     <w:p>
@@ -89,10 +297,396 @@
       </w:pPr>
       <w:r>
         <w:rPr>
-          <w:rFonts w:ascii="나눔스퀘어라운드 Light" w:eastAsia="나눔스퀘어라운드 Light" w:hAnsi="나눔스퀘어라운드 Light" w:hint="eastAsia"/>
+          <w:rFonts w:ascii="나눔스퀘어라운드 Light" w:eastAsia="나눔스퀘어라운드 Light" w:hAnsi="나눔스퀘어라운드 Light"/>
+        </w:rPr>
+        <w:drawing>
+          <wp:inline distT="0" distB="0" distL="0" distR="0" wp14:anchorId="14479426" wp14:editId="640A1D9D">
+            <wp:extent cx="2520000" cy="2520000"/>
+            <wp:effectExtent l="0" t="0" r="0" b="0"/>
+            <wp:docPr id="8" name="그림 8" descr="벡터그래픽이(가) 표시된 사진&#10;&#10;자동 생성된 설명"/>
+            <wp:cNvGraphicFramePr>
+              <a:graphicFrameLocks xmlns:a="http://schemas.openxmlformats.org/drawingml/2006/main"/>
+            </wp:cNvGraphicFramePr>
+            <a:graphic xmlns:a="http://schemas.openxmlformats.org/drawingml/2006/main">
+              <a:graphicData uri="http://schemas.openxmlformats.org/drawingml/2006/picture">
+                <pic:pic xmlns:pic="http://schemas.openxmlformats.org/drawingml/2006/picture">
+                  <pic:nvPicPr>
+                    <pic:cNvPr id="8" name="그림 8" descr="벡터그래픽이(가) 표시된 사진&#10;&#10;자동 생성된 설명"/>
+                    <pic:cNvPicPr preferRelativeResize="0"/>
+                  </pic:nvPicPr>
+                  <pic:blipFill>
+                    <a:blip r:embed="rId9"/>
+                    <a:stretch>
+                      <a:fillRect/>
+                    </a:stretch>
+                  </pic:blipFill>
+                  <pic:spPr>
+                    <a:xfrm>
+                      <a:off x="0" y="0"/>
+                      <a:ext cx="2520000" cy="2520000"/>
+                    </a:xfrm>
+                    <a:prstGeom prst="rect">
+                      <a:avLst/>
+                    </a:prstGeom>
+                  </pic:spPr>
+                </pic:pic>
+              </a:graphicData>
+            </a:graphic>
+          </wp:inline>
+        </w:drawing>
+      </w:r>
+      <w:r>
+        <w:rPr>
+          <w:rFonts w:ascii="나눔스퀘어라운드 Light" w:eastAsia="나눔스퀘어라운드 Light" w:hAnsi="나눔스퀘어라운드 Light"/>
+        </w:rPr>
+        <w:t xml:space="preserve">   </w:t>
+      </w:r>
+      <w:r>
+        <w:rPr>
+          <w:rFonts w:ascii="나눔스퀘어라운드 Light" w:eastAsia="나눔스퀘어라운드 Light" w:hAnsi="나눔스퀘어라운드 Light"/>
+        </w:rPr>
+        <w:drawing>
+          <wp:inline distT="0" distB="0" distL="0" distR="0" wp14:anchorId="5C3ECB5C" wp14:editId="4202BD53">
+            <wp:extent cx="2520000" cy="2520000"/>
+            <wp:effectExtent l="0" t="0" r="0" b="0"/>
+            <wp:docPr id="9" name="그림 9" descr="하늘, 물이(가) 표시된 사진&#10;&#10;자동 생성된 설명"/>
+            <wp:cNvGraphicFramePr>
+              <a:graphicFrameLocks xmlns:a="http://schemas.openxmlformats.org/drawingml/2006/main"/>
+            </wp:cNvGraphicFramePr>
+            <a:graphic xmlns:a="http://schemas.openxmlformats.org/drawingml/2006/main">
+              <a:graphicData uri="http://schemas.openxmlformats.org/drawingml/2006/picture">
+                <pic:pic xmlns:pic="http://schemas.openxmlformats.org/drawingml/2006/picture">
+                  <pic:nvPicPr>
+                    <pic:cNvPr id="9" name="그림 9" descr="하늘, 물이(가) 표시된 사진&#10;&#10;자동 생성된 설명"/>
+                    <pic:cNvPicPr preferRelativeResize="0"/>
+                  </pic:nvPicPr>
+                  <pic:blipFill>
+                    <a:blip r:embed="rId10"/>
+                    <a:stretch>
+                      <a:fillRect/>
+                    </a:stretch>
+                  </pic:blipFill>
+                  <pic:spPr>
+                    <a:xfrm>
+                      <a:off x="0" y="0"/>
+                      <a:ext cx="2520000" cy="2520000"/>
+                    </a:xfrm>
+                    <a:prstGeom prst="rect">
+                      <a:avLst/>
+                    </a:prstGeom>
+                  </pic:spPr>
+                </pic:pic>
+              </a:graphicData>
+            </a:graphic>
+          </wp:inline>
+        </w:drawing>
+      </w:r>
+    </w:p>
+    <w:p>
+      <w:pPr>
+        <w:pStyle w:val="a3"/>
+        <w:ind w:leftChars="0" w:left="760"/>
+        <w:rPr>
+          <w:rFonts w:ascii="나눔스퀘어라운드 Light" w:eastAsia="나눔스퀘어라운드 Light" w:hAnsi="나눔스퀘어라운드 Light"/>
+        </w:rPr>
+      </w:pPr>
+      <w:r>
+        <w:rPr>
+          <w:rFonts w:ascii="나눔스퀘어라운드 Light" w:eastAsia="나눔스퀘어라운드 Light" w:hAnsi="나눔스퀘어라운드 Light" w:hint="eastAsia"/>
+        </w:rPr>
+        <w:t xml:space="preserve">↑ </w:t>
+      </w:r>
+      <w:r>
+        <w:rPr>
+          <w:rFonts w:ascii="나눔스퀘어라운드 Light" w:eastAsia="나눔스퀘어라운드 Light" w:hAnsi="나눔스퀘어라운드 Light" w:hint="eastAsia"/>
+        </w:rPr>
+        <w:t>수정된</w:t>
+      </w:r>
+      <w:r>
+        <w:rPr>
+          <w:rFonts w:ascii="나눔스퀘어라운드 Light" w:eastAsia="나눔스퀘어라운드 Light" w:hAnsi="나눔스퀘어라운드 Light" w:hint="eastAsia"/>
+        </w:rPr>
+        <w:t xml:space="preserve"> 전사 캐릭터</w:t>
+      </w:r>
+    </w:p>
+    <w:p>
+      <w:pPr>
+        <w:ind w:firstLineChars="400" w:firstLine="800"/>
+        <w:rPr>
+          <w:rFonts w:ascii="나눔스퀘어라운드 Light" w:eastAsia="나눔스퀘어라운드 Light" w:hAnsi="나눔스퀘어라운드 Light" w:hint="eastAsia"/>
+        </w:rPr>
+      </w:pPr>
+      <w:r>
+        <w:lastRenderedPageBreak/>
+        <w:drawing>
+          <wp:inline distT="0" distB="0" distL="0" distR="0" wp14:anchorId="79A8EAC6" wp14:editId="00F07B26">
+            <wp:extent cx="2520000" cy="2520000"/>
+            <wp:effectExtent l="0" t="0" r="0" b="0"/>
+            <wp:docPr id="1" name="그림 1" descr="여러개이(가) 표시된 사진&#10;&#10;자동 생성된 설명"/>
+            <wp:cNvGraphicFramePr>
+              <a:graphicFrameLocks xmlns:a="http://schemas.openxmlformats.org/drawingml/2006/main"/>
+            </wp:cNvGraphicFramePr>
+            <a:graphic xmlns:a="http://schemas.openxmlformats.org/drawingml/2006/main">
+              <a:graphicData uri="http://schemas.openxmlformats.org/drawingml/2006/picture">
+                <pic:pic xmlns:pic="http://schemas.openxmlformats.org/drawingml/2006/picture">
+                  <pic:nvPicPr>
+                    <pic:cNvPr id="1" name="그림 1" descr="여러개이(가) 표시된 사진&#10;&#10;자동 생성된 설명"/>
+                    <pic:cNvPicPr preferRelativeResize="0"/>
+                  </pic:nvPicPr>
+                  <pic:blipFill>
+                    <a:blip r:embed="rId11"/>
+                    <a:stretch>
+                      <a:fillRect/>
+                    </a:stretch>
+                  </pic:blipFill>
+                  <pic:spPr>
+                    <a:xfrm>
+                      <a:off x="0" y="0"/>
+                      <a:ext cx="2520000" cy="2520000"/>
+                    </a:xfrm>
+                    <a:prstGeom prst="rect">
+                      <a:avLst/>
+                    </a:prstGeom>
+                  </pic:spPr>
+                </pic:pic>
+              </a:graphicData>
+            </a:graphic>
+          </wp:inline>
+        </w:drawing>
+      </w:r>
+      <w:r>
+        <w:rPr>
+          <w:rFonts w:ascii="나눔스퀘어라운드 Light" w:eastAsia="나눔스퀘어라운드 Light" w:hAnsi="나눔스퀘어라운드 Light"/>
+        </w:rPr>
+        <w:t xml:space="preserve">   </w:t>
+      </w:r>
+      <w:r>
+        <w:drawing>
+          <wp:inline distT="0" distB="0" distL="0" distR="0" wp14:anchorId="4770B014" wp14:editId="7201061B">
+            <wp:extent cx="2520000" cy="2520000"/>
+            <wp:effectExtent l="0" t="0" r="0" b="0"/>
+            <wp:docPr id="5" name="그림 5" descr="하늘, 장난감, 인형이(가) 표시된 사진&#10;&#10;자동 생성된 설명"/>
+            <wp:cNvGraphicFramePr>
+              <a:graphicFrameLocks xmlns:a="http://schemas.openxmlformats.org/drawingml/2006/main"/>
+            </wp:cNvGraphicFramePr>
+            <a:graphic xmlns:a="http://schemas.openxmlformats.org/drawingml/2006/main">
+              <a:graphicData uri="http://schemas.openxmlformats.org/drawingml/2006/picture">
+                <pic:pic xmlns:pic="http://schemas.openxmlformats.org/drawingml/2006/picture">
+                  <pic:nvPicPr>
+                    <pic:cNvPr id="5" name="그림 5" descr="하늘, 장난감, 인형이(가) 표시된 사진&#10;&#10;자동 생성된 설명"/>
+                    <pic:cNvPicPr/>
+                  </pic:nvPicPr>
+                  <pic:blipFill>
+                    <a:blip r:embed="rId12"/>
+                    <a:stretch>
+                      <a:fillRect/>
+                    </a:stretch>
+                  </pic:blipFill>
+                  <pic:spPr>
+                    <a:xfrm>
+                      <a:off x="0" y="0"/>
+                      <a:ext cx="2520000" cy="2520000"/>
+                    </a:xfrm>
+                    <a:prstGeom prst="rect">
+                      <a:avLst/>
+                    </a:prstGeom>
+                  </pic:spPr>
+                </pic:pic>
+              </a:graphicData>
+            </a:graphic>
+          </wp:inline>
+        </w:drawing>
+      </w:r>
+    </w:p>
+    <w:p>
+      <w:pPr>
+        <w:pStyle w:val="a3"/>
+        <w:ind w:leftChars="0" w:left="760"/>
+        <w:rPr>
+          <w:rFonts w:ascii="나눔스퀘어라운드 Light" w:eastAsia="나눔스퀘어라운드 Light" w:hAnsi="나눔스퀘어라운드 Light"/>
+        </w:rPr>
+      </w:pPr>
+      <w:r>
+        <w:rPr>
+          <w:rFonts w:ascii="나눔스퀘어라운드 Light" w:eastAsia="나눔스퀘어라운드 Light" w:hAnsi="나눔스퀘어라운드 Light" w:hint="eastAsia"/>
+        </w:rPr>
+        <w:t xml:space="preserve">↑ 원본 </w:t>
+      </w:r>
+      <w:r>
+        <w:rPr>
+          <w:rFonts w:ascii="나눔스퀘어라운드 Light" w:eastAsia="나눔스퀘어라운드 Light" w:hAnsi="나눔스퀘어라운드 Light" w:hint="eastAsia"/>
+        </w:rPr>
+        <w:t>마법사</w:t>
+      </w:r>
+      <w:r>
+        <w:rPr>
+          <w:rFonts w:ascii="나눔스퀘어라운드 Light" w:eastAsia="나눔스퀘어라운드 Light" w:hAnsi="나눔스퀘어라운드 Light" w:hint="eastAsia"/>
+        </w:rPr>
+        <w:t xml:space="preserve"> 캐릭터</w:t>
+      </w:r>
+    </w:p>
+    <w:p>
+      <w:pPr>
+        <w:ind w:firstLineChars="400" w:firstLine="800"/>
+        <w:rPr>
+          <w:rFonts w:ascii="나눔스퀘어라운드 Light" w:eastAsia="나눔스퀘어라운드 Light" w:hAnsi="나눔스퀘어라운드 Light"/>
+        </w:rPr>
+      </w:pPr>
+      <w:r>
+        <w:drawing>
+          <wp:inline distT="0" distB="0" distL="0" distR="0" wp14:anchorId="70267F81" wp14:editId="12FF0DAF">
+            <wp:extent cx="2520000" cy="2520000"/>
+            <wp:effectExtent l="0" t="0" r="0" b="0"/>
+            <wp:docPr id="6" name="그림 6" descr="텍스트, 벡터그래픽이(가) 표시된 사진&#10;&#10;자동 생성된 설명"/>
+            <wp:cNvGraphicFramePr>
+              <a:graphicFrameLocks xmlns:a="http://schemas.openxmlformats.org/drawingml/2006/main"/>
+            </wp:cNvGraphicFramePr>
+            <a:graphic xmlns:a="http://schemas.openxmlformats.org/drawingml/2006/main">
+              <a:graphicData uri="http://schemas.openxmlformats.org/drawingml/2006/picture">
+                <pic:pic xmlns:pic="http://schemas.openxmlformats.org/drawingml/2006/picture">
+                  <pic:nvPicPr>
+                    <pic:cNvPr id="6" name="그림 6" descr="텍스트, 벡터그래픽이(가) 표시된 사진&#10;&#10;자동 생성된 설명"/>
+                    <pic:cNvPicPr preferRelativeResize="0"/>
+                  </pic:nvPicPr>
+                  <pic:blipFill>
+                    <a:blip r:embed="rId13"/>
+                    <a:stretch>
+                      <a:fillRect/>
+                    </a:stretch>
+                  </pic:blipFill>
+                  <pic:spPr>
+                    <a:xfrm>
+                      <a:off x="0" y="0"/>
+                      <a:ext cx="2520000" cy="2520000"/>
+                    </a:xfrm>
+                    <a:prstGeom prst="rect">
+                      <a:avLst/>
+                    </a:prstGeom>
+                  </pic:spPr>
+                </pic:pic>
+              </a:graphicData>
+            </a:graphic>
+          </wp:inline>
+        </w:drawing>
+      </w:r>
+      <w:r>
+        <w:rPr>
+          <w:rFonts w:ascii="나눔스퀘어라운드 Light" w:eastAsia="나눔스퀘어라운드 Light" w:hAnsi="나눔스퀘어라운드 Light"/>
+        </w:rPr>
+        <w:t xml:space="preserve">   </w:t>
+      </w:r>
+      <w:r>
+        <w:drawing>
+          <wp:inline distT="0" distB="0" distL="0" distR="0" wp14:anchorId="0F627AA0" wp14:editId="6DAA48F0">
+            <wp:extent cx="2520000" cy="2520000"/>
+            <wp:effectExtent l="0" t="0" r="0" b="0"/>
+            <wp:docPr id="7" name="그림 7" descr="하늘, 장난감, 인형이(가) 표시된 사진&#10;&#10;자동 생성된 설명"/>
+            <wp:cNvGraphicFramePr>
+              <a:graphicFrameLocks xmlns:a="http://schemas.openxmlformats.org/drawingml/2006/main"/>
+            </wp:cNvGraphicFramePr>
+            <a:graphic xmlns:a="http://schemas.openxmlformats.org/drawingml/2006/main">
+              <a:graphicData uri="http://schemas.openxmlformats.org/drawingml/2006/picture">
+                <pic:pic xmlns:pic="http://schemas.openxmlformats.org/drawingml/2006/picture">
+                  <pic:nvPicPr>
+                    <pic:cNvPr id="7" name="그림 7" descr="하늘, 장난감, 인형이(가) 표시된 사진&#10;&#10;자동 생성된 설명"/>
+                    <pic:cNvPicPr preferRelativeResize="0"/>
+                  </pic:nvPicPr>
+                  <pic:blipFill>
+                    <a:blip r:embed="rId14"/>
+                    <a:stretch>
+                      <a:fillRect/>
+                    </a:stretch>
+                  </pic:blipFill>
+                  <pic:spPr>
+                    <a:xfrm>
+                      <a:off x="0" y="0"/>
+                      <a:ext cx="2520000" cy="2520000"/>
+                    </a:xfrm>
+                    <a:prstGeom prst="rect">
+                      <a:avLst/>
+                    </a:prstGeom>
+                  </pic:spPr>
+                </pic:pic>
+              </a:graphicData>
+            </a:graphic>
+          </wp:inline>
+        </w:drawing>
+      </w:r>
+    </w:p>
+    <w:p>
+      <w:pPr>
+        <w:pStyle w:val="a3"/>
+        <w:ind w:leftChars="0" w:left="760"/>
+        <w:rPr>
+          <w:rFonts w:ascii="나눔스퀘어라운드 Light" w:eastAsia="나눔스퀘어라운드 Light" w:hAnsi="나눔스퀘어라운드 Light" w:hint="eastAsia"/>
+        </w:rPr>
+      </w:pPr>
+      <w:r>
+        <w:rPr>
+          <w:rFonts w:ascii="나눔스퀘어라운드 Light" w:eastAsia="나눔스퀘어라운드 Light" w:hAnsi="나눔스퀘어라운드 Light" w:hint="eastAsia"/>
+        </w:rPr>
+        <w:t xml:space="preserve">↑ 수정된 </w:t>
+      </w:r>
+      <w:r>
+        <w:rPr>
+          <w:rFonts w:ascii="나눔스퀘어라운드 Light" w:eastAsia="나눔스퀘어라운드 Light" w:hAnsi="나눔스퀘어라운드 Light" w:hint="eastAsia"/>
+        </w:rPr>
+        <w:t>마법사</w:t>
+      </w:r>
+      <w:r>
+        <w:rPr>
+          <w:rFonts w:ascii="나눔스퀘어라운드 Light" w:eastAsia="나눔스퀘어라운드 Light" w:hAnsi="나눔스퀘어라운드 Light" w:hint="eastAsia"/>
+        </w:rPr>
+        <w:t xml:space="preserve"> 캐릭터</w:t>
+      </w:r>
+    </w:p>
+    <w:p>
+      <w:pPr>
+        <w:pStyle w:val="a3"/>
+        <w:ind w:leftChars="0" w:left="760"/>
+        <w:rPr>
+          <w:rFonts w:ascii="나눔스퀘어라운드 Light" w:eastAsia="나눔스퀘어라운드 Light" w:hAnsi="나눔스퀘어라운드 Light"/>
+        </w:rPr>
+      </w:pPr>
+      <w:r>
+        <w:rPr>
+          <w:rFonts w:ascii="나눔스퀘어라운드 Light" w:eastAsia="나눔스퀘어라운드 Light" w:hAnsi="나눔스퀘어라운드 Light" w:hint="eastAsia"/>
+        </w:rPr>
+        <w:t xml:space="preserve">캐릭터들의 얼굴을 게임 분위기에 더 잘 맞는 귀여운 얼굴로 </w:t>
+      </w:r>
+      <w:r>
+        <w:rPr>
+          <w:rFonts w:ascii="나눔스퀘어라운드 Light" w:eastAsia="나눔스퀘어라운드 Light" w:hAnsi="나눔스퀘어라운드 Light" w:hint="eastAsia"/>
+        </w:rPr>
+        <w:t>R</w:t>
+      </w:r>
+      <w:r>
+        <w:rPr>
+          <w:rFonts w:ascii="나눔스퀘어라운드 Light" w:eastAsia="나눔스퀘어라운드 Light" w:hAnsi="나눔스퀘어라운드 Light"/>
+        </w:rPr>
+        <w:t>etouching</w:t>
+      </w:r>
+      <w:r>
+        <w:rPr>
+          <w:rFonts w:ascii="나눔스퀘어라운드 Light" w:eastAsia="나눔스퀘어라운드 Light" w:hAnsi="나눔스퀘어라운드 Light"/>
         </w:rPr>
         <w:t xml:space="preserve"> </w:t>
       </w:r>
+      <w:r>
+        <w:rPr>
+          <w:rFonts w:ascii="나눔스퀘어라운드 Light" w:eastAsia="나눔스퀘어라운드 Light" w:hAnsi="나눔스퀘어라운드 Light" w:hint="eastAsia"/>
+        </w:rPr>
+        <w:t>해 주었다.</w:t>
+      </w:r>
+    </w:p>
+    <w:p>
+      <w:pPr>
+        <w:pStyle w:val="a3"/>
+        <w:ind w:leftChars="0" w:left="760"/>
+        <w:rPr>
+          <w:rFonts w:ascii="나눔스퀘어라운드 Light" w:eastAsia="나눔스퀘어라운드 Light" w:hAnsi="나눔스퀘어라운드 Light"/>
+        </w:rPr>
+      </w:pPr>
     </w:p>
     <w:p>
       <w:pPr>
@@ -112,7 +706,7 @@
           <w:rFonts w:ascii="나눔스퀘어라운드 Light" w:eastAsia="나눔스퀘어라운드 Light" w:hAnsi="나눔스퀘어라운드 Light" w:hint="eastAsia"/>
           <w:color w:val="2F5496" w:themeColor="accent1" w:themeShade="BF"/>
         </w:rPr>
-        <w:t>외곽선 그리는 법에 대한 자료조사</w:t>
+        <w:t>소스코드에 육면체 띄우기</w:t>
       </w:r>
     </w:p>
     <w:p>
@@ -127,7 +721,33 @@
         <w:rPr>
           <w:rFonts w:ascii="나눔스퀘어라운드 Light" w:eastAsia="나눔스퀘어라운드 Light" w:hAnsi="나눔스퀘어라운드 Light" w:hint="eastAsia"/>
         </w:rPr>
-        <w:t>외곽선 그리는 법이 아주 다양해서 찾아보는데 사람들이 아주 대단하다고 느껴졌다.</w:t>
+        <w:t>이용희 교수님의 따라하기 과제를 하면서 육면체를 띄우고 플레이어와 카메라도 만든 후 보이는 객체만 그려지도록 절두 체</w:t>
+      </w:r>
+      <w:r>
+        <w:rPr>
+          <w:rFonts w:ascii="나눔스퀘어라운드 Light" w:eastAsia="나눔스퀘어라운드 Light" w:hAnsi="나눔스퀘어라운드 Light"/>
+        </w:rPr>
+        <w:t xml:space="preserve"> Culling</w:t>
+      </w:r>
+      <w:r>
+        <w:rPr>
+          <w:rFonts w:ascii="나눔스퀘어라운드 Light" w:eastAsia="나눔스퀘어라운드 Light" w:hAnsi="나눔스퀘어라운드 Light" w:hint="eastAsia"/>
+        </w:rPr>
+        <w:t xml:space="preserve">을 </w:t>
+      </w:r>
+      <w:proofErr w:type="gramStart"/>
+      <w:r>
+        <w:rPr>
+          <w:rFonts w:ascii="나눔스퀘어라운드 Light" w:eastAsia="나눔스퀘어라운드 Light" w:hAnsi="나눔스퀘어라운드 Light" w:hint="eastAsia"/>
+        </w:rPr>
+        <w:t>구현 해</w:t>
+      </w:r>
+      <w:proofErr w:type="gramEnd"/>
+      <w:r>
+        <w:rPr>
+          <w:rFonts w:ascii="나눔스퀘어라운드 Light" w:eastAsia="나눔스퀘어라운드 Light" w:hAnsi="나눔스퀘어라운드 Light" w:hint="eastAsia"/>
+        </w:rPr>
+        <w:t xml:space="preserve"> 놓았다.</w:t>
       </w:r>
     </w:p>
     <w:p>
@@ -135,38 +755,14 @@
         <w:pStyle w:val="a3"/>
         <w:ind w:leftChars="0" w:left="760"/>
         <w:rPr>
-          <w:rFonts w:ascii="나눔스퀘어라운드 Light" w:eastAsia="나눔스퀘어라운드 Light" w:hAnsi="나눔스퀘어라운드 Light"/>
-        </w:rPr>
-      </w:pPr>
-      <w:r>
-        <w:rPr>
-          <w:rFonts w:ascii="나눔스퀘어라운드 Light" w:eastAsia="나눔스퀘어라운드 Light" w:hAnsi="나눔스퀘어라운드 Light" w:hint="eastAsia"/>
-        </w:rPr>
-        <w:t xml:space="preserve">한 블로그를 보다가 구현하기 쉬워 보이고 과정도 마음에 드는 알고리즘을 발견하였는데 신기하게도 전년도 졸업작품인 </w:t>
-      </w:r>
-      <w:r>
-        <w:rPr>
-          <w:rFonts w:ascii="나눔스퀘어라운드 Light" w:eastAsia="나눔스퀘어라운드 Light" w:hAnsi="나눔스퀘어라운드 Light"/>
-        </w:rPr>
-        <w:t xml:space="preserve">‘ </w:t>
-      </w:r>
-      <w:r>
-        <w:rPr>
-          <w:rFonts w:ascii="나눔스퀘어라운드 Light" w:eastAsia="나눔스퀘어라운드 Light" w:hAnsi="나눔스퀘어라운드 Light" w:hint="eastAsia"/>
-        </w:rPr>
-        <w:t>H</w:t>
-      </w:r>
-      <w:r>
-        <w:rPr>
-          <w:rFonts w:ascii="나눔스퀘어라운드 Light" w:eastAsia="나눔스퀘어라운드 Light" w:hAnsi="나눔스퀘어라운드 Light"/>
-        </w:rPr>
-        <w:t>ello Planet! ’</w:t>
-      </w:r>
-      <w:r>
-        <w:rPr>
-          <w:rFonts w:ascii="나눔스퀘어라운드 Light" w:eastAsia="나눔스퀘어라운드 Light" w:hAnsi="나눔스퀘어라운드 Light" w:hint="eastAsia"/>
-        </w:rPr>
-        <w:t>의 개발 블로그였다.</w:t>
+          <w:rFonts w:ascii="나눔스퀘어라운드 Light" w:eastAsia="나눔스퀘어라운드 Light" w:hAnsi="나눔스퀘어라운드 Light" w:hint="eastAsia"/>
+        </w:rPr>
+      </w:pPr>
+      <w:r>
+        <w:rPr>
+          <w:rFonts w:ascii="나눔스퀘어라운드 Light" w:eastAsia="나눔스퀘어라운드 Light" w:hAnsi="나눔스퀘어라운드 Light" w:hint="eastAsia"/>
+        </w:rPr>
+        <w:t>조명을 만들려고 하는데 따라하기 도중 알 수 없는 오류가 발생하여 해결하다가 어디서부터 꼬인 것 인지 알 수 없어서 플레이어와 카메라부터 다시 만들기로 하였다.</w:t>
       </w:r>
     </w:p>
     <w:p>
@@ -181,360 +777,7 @@
         <w:rPr>
           <w:rFonts w:ascii="나눔스퀘어라운드 Light" w:eastAsia="나눔스퀘어라운드 Light" w:hAnsi="나눔스퀘어라운드 Light" w:hint="eastAsia"/>
         </w:rPr>
-        <w:t>그래서 외곽선 그리는 포스트에 댓글을 남기고 참고하여 공부하였다.</w:t>
-      </w:r>
-    </w:p>
-    <w:p>
-      <w:pPr>
-        <w:pStyle w:val="a3"/>
-        <w:numPr>
-          <w:ilvl w:val="0"/>
-          <w:numId w:val="2"/>
-        </w:numPr>
-        <w:ind w:leftChars="0"/>
-        <w:rPr>
-          <w:rFonts w:ascii="나눔스퀘어라운드 Light" w:eastAsia="나눔스퀘어라운드 Light" w:hAnsi="나눔스퀘어라운드 Light"/>
-        </w:rPr>
-      </w:pPr>
-      <w:r>
-        <w:rPr>
-          <w:rFonts w:ascii="나눔스퀘어라운드 Light" w:eastAsia="나눔스퀘어라운드 Light" w:hAnsi="나눔스퀘어라운드 Light" w:hint="eastAsia"/>
-        </w:rPr>
-        <w:t xml:space="preserve">게임 오브젝트들을 렌더링하고 이때 스텐실 값을 오브젝트마다 </w:t>
-      </w:r>
-      <w:r>
-        <w:rPr>
-          <w:rFonts w:ascii="나눔스퀘어라운드 Light" w:eastAsia="나눔스퀘어라운드 Light" w:hAnsi="나눔스퀘어라운드 Light"/>
-        </w:rPr>
-        <w:t>1</w:t>
-      </w:r>
-      <w:r>
-        <w:rPr>
-          <w:rFonts w:ascii="나눔스퀘어라운드 Light" w:eastAsia="나눔스퀘어라운드 Light" w:hAnsi="나눔스퀘어라운드 Light" w:hint="eastAsia"/>
-        </w:rPr>
-        <w:t>씩 올려준다.</w:t>
-      </w:r>
-    </w:p>
-    <w:p>
-      <w:pPr>
-        <w:pStyle w:val="a3"/>
-        <w:numPr>
-          <w:ilvl w:val="0"/>
-          <w:numId w:val="2"/>
-        </w:numPr>
-        <w:ind w:leftChars="0"/>
-        <w:rPr>
-          <w:rFonts w:ascii="나눔스퀘어라운드 Light" w:eastAsia="나눔스퀘어라운드 Light" w:hAnsi="나눔스퀘어라운드 Light"/>
-        </w:rPr>
-      </w:pPr>
-      <w:r>
-        <w:rPr>
-          <w:rFonts w:ascii="나눔스퀘어라운드 Light" w:eastAsia="나눔스퀘어라운드 Light" w:hAnsi="나눔스퀘어라운드 Light" w:hint="eastAsia"/>
-        </w:rPr>
-        <w:t>T</w:t>
-      </w:r>
-      <w:r>
-        <w:rPr>
-          <w:rFonts w:ascii="나눔스퀘어라운드 Light" w:eastAsia="나눔스퀘어라운드 Light" w:hAnsi="나눔스퀘어라운드 Light"/>
-        </w:rPr>
-        <w:t>exture</w:t>
-      </w:r>
-      <w:r>
-        <w:rPr>
-          <w:rFonts w:ascii="나눔스퀘어라운드 Light" w:eastAsia="나눔스퀘어라운드 Light" w:hAnsi="나눔스퀘어라운드 Light" w:hint="eastAsia"/>
-        </w:rPr>
-        <w:t>를 하나 생성하여 스텐실 버퍼를 복사한다.</w:t>
-      </w:r>
-    </w:p>
-    <w:p>
-      <w:pPr>
-        <w:pStyle w:val="a3"/>
-        <w:numPr>
-          <w:ilvl w:val="0"/>
-          <w:numId w:val="2"/>
-        </w:numPr>
-        <w:ind w:leftChars="0"/>
-        <w:rPr>
-          <w:rFonts w:ascii="나눔스퀘어라운드 Light" w:eastAsia="나눔스퀘어라운드 Light" w:hAnsi="나눔스퀘어라운드 Light"/>
-        </w:rPr>
-      </w:pPr>
-      <w:r>
-        <w:rPr>
-          <w:rFonts w:ascii="나눔스퀘어라운드 Light" w:eastAsia="나눔스퀘어라운드 Light" w:hAnsi="나눔스퀘어라운드 Light" w:hint="eastAsia"/>
-        </w:rPr>
-        <w:t xml:space="preserve">검은 사각형을 렌더링하여 아까 만든 </w:t>
-      </w:r>
-      <w:r>
-        <w:rPr>
-          <w:rFonts w:ascii="나눔스퀘어라운드 Light" w:eastAsia="나눔스퀘어라운드 Light" w:hAnsi="나눔스퀘어라운드 Light"/>
-        </w:rPr>
-        <w:t>Texture</w:t>
-      </w:r>
-      <w:r>
-        <w:rPr>
-          <w:rFonts w:ascii="나눔스퀘어라운드 Light" w:eastAsia="나눔스퀘어라운드 Light" w:hAnsi="나눔스퀘어라운드 Light" w:hint="eastAsia"/>
-        </w:rPr>
-        <w:t>에서 S</w:t>
-      </w:r>
-      <w:r>
-        <w:rPr>
-          <w:rFonts w:ascii="나눔스퀘어라운드 Light" w:eastAsia="나눔스퀘어라운드 Light" w:hAnsi="나눔스퀘어라운드 Light"/>
-        </w:rPr>
-        <w:t>obel filter</w:t>
-      </w:r>
-      <w:r>
-        <w:rPr>
-          <w:rFonts w:ascii="나눔스퀘어라운드 Light" w:eastAsia="나눔스퀘어라운드 Light" w:hAnsi="나눔스퀘어라운드 Light" w:hint="eastAsia"/>
-        </w:rPr>
-        <w:t>로 외곽선을 검출</w:t>
-      </w:r>
-    </w:p>
-    <w:p>
-      <w:pPr>
-        <w:pStyle w:val="a3"/>
-        <w:numPr>
-          <w:ilvl w:val="0"/>
-          <w:numId w:val="2"/>
-        </w:numPr>
-        <w:ind w:leftChars="0"/>
-        <w:rPr>
-          <w:rFonts w:ascii="나눔스퀘어라운드 Light" w:eastAsia="나눔스퀘어라운드 Light" w:hAnsi="나눔스퀘어라운드 Light"/>
-        </w:rPr>
-      </w:pPr>
-      <w:r>
-        <w:rPr>
-          <w:rFonts w:ascii="나눔스퀘어라운드 Light" w:eastAsia="나눔스퀘어라운드 Light" w:hAnsi="나눔스퀘어라운드 Light" w:hint="eastAsia"/>
-        </w:rPr>
-        <w:t>외곽선 부분의 A</w:t>
-      </w:r>
-      <w:r>
-        <w:rPr>
-          <w:rFonts w:ascii="나눔스퀘어라운드 Light" w:eastAsia="나눔스퀘어라운드 Light" w:hAnsi="나눔스퀘어라운드 Light"/>
-        </w:rPr>
-        <w:t>lpha</w:t>
-      </w:r>
-      <w:r>
-        <w:rPr>
-          <w:rFonts w:ascii="나눔스퀘어라운드 Light" w:eastAsia="나눔스퀘어라운드 Light" w:hAnsi="나눔스퀘어라운드 Light" w:hint="eastAsia"/>
-        </w:rPr>
-        <w:t xml:space="preserve">값을 </w:t>
-      </w:r>
-      <w:r>
-        <w:rPr>
-          <w:rFonts w:ascii="나눔스퀘어라운드 Light" w:eastAsia="나눔스퀘어라운드 Light" w:hAnsi="나눔스퀘어라운드 Light"/>
-        </w:rPr>
-        <w:t>1</w:t>
-      </w:r>
-      <w:r>
-        <w:rPr>
-          <w:rFonts w:ascii="나눔스퀘어라운드 Light" w:eastAsia="나눔스퀘어라운드 Light" w:hAnsi="나눔스퀘어라운드 Light" w:hint="eastAsia"/>
-        </w:rPr>
-        <w:t xml:space="preserve">로하고 나머지는 </w:t>
-      </w:r>
-      <w:r>
-        <w:rPr>
-          <w:rFonts w:ascii="나눔스퀘어라운드 Light" w:eastAsia="나눔스퀘어라운드 Light" w:hAnsi="나눔스퀘어라운드 Light"/>
-        </w:rPr>
-        <w:t>0</w:t>
-      </w:r>
-      <w:r>
-        <w:rPr>
-          <w:rFonts w:ascii="나눔스퀘어라운드 Light" w:eastAsia="나눔스퀘어라운드 Light" w:hAnsi="나눔스퀘어라운드 Light" w:hint="eastAsia"/>
-        </w:rPr>
-        <w:t>으로 한다.</w:t>
-      </w:r>
-    </w:p>
-    <w:p>
-      <w:pPr>
-        <w:ind w:left="760"/>
-        <w:rPr>
-          <w:rFonts w:ascii="나눔스퀘어라운드 Light" w:eastAsia="나눔스퀘어라운드 Light" w:hAnsi="나눔스퀘어라운드 Light"/>
-        </w:rPr>
-      </w:pPr>
-      <w:r>
-        <w:rPr>
-          <w:rFonts w:ascii="나눔스퀘어라운드 Light" w:eastAsia="나눔스퀘어라운드 Light" w:hAnsi="나눔스퀘어라운드 Light" w:hint="eastAsia"/>
-        </w:rPr>
-        <w:t>위와 같은 방법을 사용하려고 한다.</w:t>
-      </w:r>
-    </w:p>
-    <w:p>
-      <w:pPr>
-        <w:ind w:left="760"/>
-        <w:rPr>
-          <w:rFonts w:ascii="나눔스퀘어라운드 Light" w:eastAsia="나눔스퀘어라운드 Light" w:hAnsi="나눔스퀘어라운드 Light"/>
-        </w:rPr>
-      </w:pPr>
-    </w:p>
-    <w:p>
-      <w:pPr>
-        <w:pStyle w:val="a3"/>
-        <w:numPr>
-          <w:ilvl w:val="0"/>
-          <w:numId w:val="1"/>
-        </w:numPr>
-        <w:ind w:leftChars="0"/>
-        <w:rPr>
-          <w:rFonts w:ascii="나눔스퀘어라운드 Light" w:eastAsia="나눔스퀘어라운드 Light" w:hAnsi="나눔스퀘어라운드 Light"/>
-          <w:color w:val="2F5496" w:themeColor="accent1" w:themeShade="BF"/>
-        </w:rPr>
-      </w:pPr>
-      <w:r>
-        <w:rPr>
-          <w:rFonts w:ascii="나눔스퀘어라운드 Light" w:eastAsia="나눔스퀘어라운드 Light" w:hAnsi="나눔스퀘어라운드 Light" w:hint="eastAsia"/>
-          <w:color w:val="2F5496" w:themeColor="accent1" w:themeShade="BF"/>
-        </w:rPr>
-        <w:t>소스코드 입력 시작</w:t>
-      </w:r>
-    </w:p>
-    <w:p>
-      <w:pPr>
-        <w:pStyle w:val="a3"/>
-        <w:ind w:leftChars="0" w:left="760"/>
-        <w:rPr>
-          <w:rFonts w:ascii="나눔스퀘어라운드 Light" w:eastAsia="나눔스퀘어라운드 Light" w:hAnsi="나눔스퀘어라운드 Light"/>
-        </w:rPr>
-      </w:pPr>
-      <w:r>
-        <w:rPr>
-          <w:rFonts w:ascii="나눔스퀘어라운드 Light" w:eastAsia="나눔스퀘어라운드 Light" w:hAnsi="나눔스퀘어라운드 Light" w:hint="eastAsia"/>
-        </w:rPr>
-        <w:t>여러가지 조명,</w:t>
-      </w:r>
-      <w:r>
-        <w:rPr>
-          <w:rFonts w:ascii="나눔스퀘어라운드 Light" w:eastAsia="나눔스퀘어라운드 Light" w:hAnsi="나눔스퀘어라운드 Light"/>
-        </w:rPr>
         <w:t xml:space="preserve"> </w:t>
-      </w:r>
-      <w:r>
-        <w:rPr>
-          <w:rFonts w:ascii="나눔스퀘어라운드 Light" w:eastAsia="나눔스퀘어라운드 Light" w:hAnsi="나눔스퀘어라운드 Light" w:hint="eastAsia"/>
-        </w:rPr>
-        <w:t>S</w:t>
-      </w:r>
-      <w:r>
-        <w:rPr>
-          <w:rFonts w:ascii="나눔스퀘어라운드 Light" w:eastAsia="나눔스퀘어라운드 Light" w:hAnsi="나눔스퀘어라운드 Light"/>
-        </w:rPr>
-        <w:t>hader</w:t>
-      </w:r>
-      <w:r>
-        <w:rPr>
-          <w:rFonts w:ascii="나눔스퀘어라운드 Light" w:eastAsia="나눔스퀘어라운드 Light" w:hAnsi="나눔스퀘어라운드 Light" w:hint="eastAsia"/>
-        </w:rPr>
-        <w:t xml:space="preserve">들을 테스트 하기위해서는 기본적으로 하나 이상의 </w:t>
-      </w:r>
-      <w:r>
-        <w:rPr>
-          <w:rFonts w:ascii="나눔스퀘어라운드 Light" w:eastAsia="나눔스퀘어라운드 Light" w:hAnsi="나눔스퀘어라운드 Light"/>
-        </w:rPr>
-        <w:t>Object</w:t>
-      </w:r>
-      <w:r>
-        <w:rPr>
-          <w:rFonts w:ascii="나눔스퀘어라운드 Light" w:eastAsia="나눔스퀘어라운드 Light" w:hAnsi="나눔스퀘어라운드 Light" w:hint="eastAsia"/>
-        </w:rPr>
-        <w:t xml:space="preserve">가 띄워져 있는 </w:t>
-      </w:r>
-      <w:r>
-        <w:rPr>
-          <w:rFonts w:ascii="나눔스퀘어라운드 Light" w:eastAsia="나눔스퀘어라운드 Light" w:hAnsi="나눔스퀘어라운드 Light"/>
-        </w:rPr>
-        <w:t>DirectX 12</w:t>
-      </w:r>
-      <w:r>
-        <w:rPr>
-          <w:rFonts w:ascii="나눔스퀘어라운드 Light" w:eastAsia="나눔스퀘어라운드 Light" w:hAnsi="나눔스퀘어라운드 Light" w:hint="eastAsia"/>
-        </w:rPr>
-        <w:t>환경이 만들어져 있어야 하므로 소스코드 입력을 빠르게 시작하였다.</w:t>
-      </w:r>
-    </w:p>
-    <w:p>
-      <w:pPr>
-        <w:pStyle w:val="a3"/>
-        <w:ind w:leftChars="0" w:left="760"/>
-        <w:rPr>
-          <w:rFonts w:ascii="나눔스퀘어라운드 Light" w:eastAsia="나눔스퀘어라운드 Light" w:hAnsi="나눔스퀘어라운드 Light"/>
-        </w:rPr>
-      </w:pPr>
-      <w:r>
-        <w:rPr>
-          <w:rFonts w:ascii="나눔스퀘어라운드 Light" w:eastAsia="나눔스퀘어라운드 Light" w:hAnsi="나눔스퀘어라운드 Light" w:hint="eastAsia"/>
-        </w:rPr>
-        <w:t>컴포넌트 구조의 프레임워크를 위하여,</w:t>
-      </w:r>
-      <w:r>
-        <w:rPr>
-          <w:rFonts w:ascii="나눔스퀘어라운드 Light" w:eastAsia="나눔스퀘어라운드 Light" w:hAnsi="나눔스퀘어라운드 Light"/>
-        </w:rPr>
-        <w:t xml:space="preserve"> </w:t>
-      </w:r>
-      <w:r>
-        <w:rPr>
-          <w:rFonts w:ascii="나눔스퀘어라운드 Light" w:eastAsia="나눔스퀘어라운드 Light" w:hAnsi="나눔스퀘어라운드 Light" w:hint="eastAsia"/>
-        </w:rPr>
-        <w:t xml:space="preserve">데스크톱 애플리케이션으로 프로젝트를 하나 생성하여 </w:t>
-      </w:r>
-      <w:r>
-        <w:rPr>
-          <w:rFonts w:ascii="나눔스퀘어라운드 Light" w:eastAsia="나눔스퀘어라운드 Light" w:hAnsi="나눔스퀘어라운드 Light" w:hint="eastAsia"/>
-        </w:rPr>
-        <w:t>컴포넌트 구조를 위한 소스파일들을 만들어 넣어주</w:t>
-      </w:r>
-      <w:r>
-        <w:rPr>
-          <w:rFonts w:ascii="나눔스퀘어라운드 Light" w:eastAsia="나눔스퀘어라운드 Light" w:hAnsi="나눔스퀘어라운드 Light" w:hint="eastAsia"/>
-        </w:rPr>
-        <w:t xml:space="preserve">었으나 아직 </w:t>
-      </w:r>
-      <w:r>
-        <w:rPr>
-          <w:rFonts w:ascii="나눔스퀘어라운드 Light" w:eastAsia="나눔스퀘어라운드 Light" w:hAnsi="나눔스퀘어라운드 Light"/>
-        </w:rPr>
-        <w:t>DirectX 12</w:t>
-      </w:r>
-      <w:r>
-        <w:rPr>
-          <w:rFonts w:ascii="나눔스퀘어라운드 Light" w:eastAsia="나눔스퀘어라운드 Light" w:hAnsi="나눔스퀘어라운드 Light" w:hint="eastAsia"/>
-        </w:rPr>
-        <w:t>를 컴포넌트 구조로 만들지 않았다</w:t>
-      </w:r>
-      <w:r>
-        <w:rPr>
-          <w:rFonts w:ascii="나눔스퀘어라운드 Light" w:eastAsia="나눔스퀘어라운드 Light" w:hAnsi="나눔스퀘어라운드 Light"/>
-        </w:rPr>
-        <w:t>.</w:t>
-      </w:r>
-    </w:p>
-    <w:p>
-      <w:pPr>
-        <w:pStyle w:val="a3"/>
-        <w:ind w:leftChars="0" w:left="760"/>
-        <w:rPr>
-          <w:rFonts w:ascii="나눔스퀘어라운드 Light" w:eastAsia="나눔스퀘어라운드 Light" w:hAnsi="나눔스퀘어라운드 Light"/>
-        </w:rPr>
-      </w:pPr>
-      <w:r>
-        <w:rPr>
-          <w:rFonts w:ascii="나눔스퀘어라운드 Light" w:eastAsia="나눔스퀘어라운드 Light" w:hAnsi="나눔스퀘어라운드 Light" w:hint="eastAsia"/>
-        </w:rPr>
-        <w:t>이번주 회의 때 컴포넌트 구조를 어떤 식으로 만들 것 인가에 대하여 회의해야 할 것 같다.</w:t>
-      </w:r>
-    </w:p>
-    <w:p>
-      <w:pPr>
-        <w:pStyle w:val="a3"/>
-        <w:ind w:leftChars="0" w:left="760"/>
-        <w:rPr>
-          <w:rFonts w:ascii="나눔스퀘어라운드 Light" w:eastAsia="나눔스퀘어라운드 Light" w:hAnsi="나눔스퀘어라운드 Light"/>
-        </w:rPr>
-      </w:pPr>
-      <w:r>
-        <w:rPr>
-          <w:rFonts w:ascii="나눔스퀘어라운드 Light" w:eastAsia="나눔스퀘어라운드 Light" w:hAnsi="나눔스퀘어라운드 Light" w:hint="eastAsia"/>
-        </w:rPr>
-        <w:t>노란색 삼각형이 그려지는 단계까지 만들어 놓았다.</w:t>
       </w:r>
     </w:p>
     <w:p>

</xml_diff>